<commit_message>
state of unable to be trained w/ many data
- closed data for few data works
- closed data for a lot of data doesn't work yet.
</commit_message>
<xml_diff>
--- a/연구노트/연구노트.docx
+++ b/연구노트/연구노트.docx
@@ -676,8 +676,6 @@
               </w:rPr>
               <w:t xml:space="preserve"> : 홍태석</w:t>
             </w:r>
-            <w:bookmarkStart w:id="0" w:name="_GoBack"/>
-            <w:bookmarkEnd w:id="0"/>
           </w:p>
         </w:tc>
         <w:tc>
@@ -769,6 +767,1002 @@
       </w:tr>
     </w:tbl>
     <w:p/>
+    <w:p/>
+    <w:p/>
+    <w:p/>
+    <w:p/>
+    <w:p/>
+    <w:p/>
+    <w:p/>
+    <w:p/>
+    <w:p/>
+    <w:tbl>
+      <w:tblPr>
+        <w:tblStyle w:val="a3"/>
+        <w:tblpPr w:leftFromText="142" w:rightFromText="142" w:vertAnchor="page" w:horzAnchor="margin" w:tblpY="1831"/>
+        <w:tblW w:w="0" w:type="auto"/>
+        <w:tblLook w:val="04A0" w:firstRow="1" w:lastRow="0" w:firstColumn="1" w:lastColumn="0" w:noHBand="0" w:noVBand="1"/>
+      </w:tblPr>
+      <w:tblGrid>
+        <w:gridCol w:w="3005"/>
+        <w:gridCol w:w="3005"/>
+        <w:gridCol w:w="3006"/>
+      </w:tblGrid>
+      <w:tr>
+        <w:tc>
+          <w:tcPr>
+            <w:tcW w:w="3005" w:type="dxa"/>
+          </w:tcPr>
+          <w:p>
+            <w:r>
+              <w:rPr>
+                <w:rFonts w:hint="eastAsia"/>
+              </w:rPr>
+              <w:lastRenderedPageBreak/>
+              <w:t>연구주제</w:t>
+            </w:r>
+          </w:p>
+        </w:tc>
+        <w:tc>
+          <w:tcPr>
+            <w:tcW w:w="6011" w:type="dxa"/>
+            <w:gridSpan w:val="2"/>
+          </w:tcPr>
+          <w:p>
+            <w:r>
+              <w:rPr>
+                <w:rFonts w:hint="eastAsia"/>
+              </w:rPr>
+              <w:t>형태소</w:t>
+            </w:r>
+          </w:p>
+        </w:tc>
+      </w:tr>
+      <w:tr>
+        <w:tc>
+          <w:tcPr>
+            <w:tcW w:w="3005" w:type="dxa"/>
+          </w:tcPr>
+          <w:p>
+            <w:r>
+              <w:rPr>
+                <w:rFonts w:hint="eastAsia"/>
+              </w:rPr>
+              <w:t>연구목적</w:t>
+            </w:r>
+          </w:p>
+        </w:tc>
+        <w:tc>
+          <w:tcPr>
+            <w:tcW w:w="6011" w:type="dxa"/>
+            <w:gridSpan w:val="2"/>
+          </w:tcPr>
+          <w:p>
+            <w:r>
+              <w:rPr>
+                <w:rFonts w:hint="eastAsia"/>
+              </w:rPr>
+              <w:t xml:space="preserve">Encoder </w:t>
+            </w:r>
+            <w:r>
+              <w:t>와</w:t>
+            </w:r>
+            <w:r>
+              <w:rPr>
+                <w:rFonts w:hint="eastAsia"/>
+              </w:rPr>
+              <w:t xml:space="preserve"> </w:t>
+            </w:r>
+            <w:r>
+              <w:t xml:space="preserve">Decoder </w:t>
+            </w:r>
+            <w:r>
+              <w:rPr>
+                <w:rFonts w:hint="eastAsia"/>
+              </w:rPr>
+              <w:t>에 들어갈 입력과 출력 형태에 맞는 데이터 쌍을 제작한다.</w:t>
+            </w:r>
+          </w:p>
+        </w:tc>
+      </w:tr>
+      <w:tr>
+        <w:tc>
+          <w:tcPr>
+            <w:tcW w:w="9016" w:type="dxa"/>
+            <w:gridSpan w:val="3"/>
+          </w:tcPr>
+          <w:p>
+            <w:pPr>
+              <w:pStyle w:val="a4"/>
+              <w:numPr>
+                <w:ilvl w:val="0"/>
+                <w:numId w:val="2"/>
+              </w:numPr>
+              <w:ind w:leftChars="0"/>
+            </w:pPr>
+            <w:r>
+              <w:rPr>
+                <w:rFonts w:hint="eastAsia"/>
+              </w:rPr>
+              <w:t>데이터 분석</w:t>
+            </w:r>
+          </w:p>
+          <w:p>
+            <w:pPr>
+              <w:pStyle w:val="a4"/>
+              <w:numPr>
+                <w:ilvl w:val="1"/>
+                <w:numId w:val="2"/>
+              </w:numPr>
+              <w:ind w:leftChars="0"/>
+            </w:pPr>
+            <w:r>
+              <w:rPr>
+                <w:rFonts w:hint="eastAsia"/>
+              </w:rPr>
+              <w:t xml:space="preserve">세종 코퍼스의 </w:t>
+            </w:r>
+            <w:proofErr w:type="spellStart"/>
+            <w:r>
+              <w:rPr>
+                <w:rFonts w:hint="eastAsia"/>
+              </w:rPr>
+              <w:t>자료형태를</w:t>
+            </w:r>
+            <w:proofErr w:type="spellEnd"/>
+            <w:r>
+              <w:rPr>
+                <w:rFonts w:hint="eastAsia"/>
+              </w:rPr>
+              <w:t xml:space="preserve"> 분석한다.</w:t>
+            </w:r>
+          </w:p>
+          <w:p>
+            <w:pPr>
+              <w:pStyle w:val="a4"/>
+              <w:numPr>
+                <w:ilvl w:val="1"/>
+                <w:numId w:val="2"/>
+              </w:numPr>
+              <w:ind w:leftChars="0"/>
+            </w:pPr>
+            <w:r>
+              <w:t xml:space="preserve">&lt;p&gt;&lt;/p&gt; </w:t>
+            </w:r>
+            <w:r>
+              <w:rPr>
+                <w:rFonts w:hint="eastAsia"/>
+              </w:rPr>
+              <w:t>사이의 단어들.</w:t>
+            </w:r>
+            <w:r>
+              <w:t xml:space="preserve"> </w:t>
+            </w:r>
+            <w:r>
+              <w:rPr>
+                <w:rFonts w:hint="eastAsia"/>
+              </w:rPr>
+              <w:t xml:space="preserve">이들은 모두 하나의 </w:t>
+            </w:r>
+            <w:proofErr w:type="spellStart"/>
+            <w:r>
+              <w:rPr>
+                <w:rFonts w:hint="eastAsia"/>
+              </w:rPr>
+              <w:t>문장임</w:t>
+            </w:r>
+            <w:proofErr w:type="spellEnd"/>
+            <w:r>
+              <w:rPr>
+                <w:rFonts w:hint="eastAsia"/>
+              </w:rPr>
+              <w:t>.</w:t>
+            </w:r>
+          </w:p>
+          <w:p/>
+          <w:p>
+            <w:pPr>
+              <w:pStyle w:val="a4"/>
+              <w:numPr>
+                <w:ilvl w:val="0"/>
+                <w:numId w:val="2"/>
+              </w:numPr>
+              <w:ind w:leftChars="0"/>
+            </w:pPr>
+            <w:r>
+              <w:rPr>
+                <w:rFonts w:hint="eastAsia"/>
+              </w:rPr>
+              <w:t>Network 상에 들어갈 수 있는 형태로 변환.</w:t>
+            </w:r>
+          </w:p>
+          <w:p>
+            <w:pPr>
+              <w:pStyle w:val="a4"/>
+              <w:numPr>
+                <w:ilvl w:val="1"/>
+                <w:numId w:val="2"/>
+              </w:numPr>
+              <w:ind w:leftChars="0"/>
+            </w:pPr>
+            <w:r>
+              <w:rPr>
+                <w:rFonts w:hint="eastAsia"/>
+              </w:rPr>
+              <w:t>데이터 받아오기.</w:t>
+            </w:r>
+          </w:p>
+          <w:p>
+            <w:pPr>
+              <w:pStyle w:val="a4"/>
+              <w:numPr>
+                <w:ilvl w:val="2"/>
+                <w:numId w:val="2"/>
+              </w:numPr>
+              <w:ind w:leftChars="0"/>
+            </w:pPr>
+            <w:r>
+              <w:rPr>
+                <w:rFonts w:hint="eastAsia"/>
+              </w:rPr>
+              <w:t>먼저,</w:t>
+            </w:r>
+            <w:r>
+              <w:t xml:space="preserve"> </w:t>
+            </w:r>
+            <w:r>
+              <w:rPr>
+                <w:rFonts w:hint="eastAsia"/>
+              </w:rPr>
+              <w:t xml:space="preserve">데이터를 </w:t>
+            </w:r>
+            <w:r>
+              <w:t xml:space="preserve">ReadFromFile.py </w:t>
+            </w:r>
+            <w:r>
+              <w:rPr>
+                <w:rFonts w:hint="eastAsia"/>
+              </w:rPr>
+              <w:t xml:space="preserve">파일의 </w:t>
+            </w:r>
+            <w:proofErr w:type="spellStart"/>
+            <w:r>
+              <w:t>getData</w:t>
+            </w:r>
+            <w:proofErr w:type="spellEnd"/>
+            <w:r>
+              <w:t xml:space="preserve"> </w:t>
+            </w:r>
+            <w:r>
+              <w:rPr>
+                <w:rFonts w:hint="eastAsia"/>
+              </w:rPr>
+              <w:t>함수를 통해서 받아온다.</w:t>
+            </w:r>
+          </w:p>
+          <w:p>
+            <w:pPr>
+              <w:pStyle w:val="a4"/>
+              <w:numPr>
+                <w:ilvl w:val="2"/>
+                <w:numId w:val="2"/>
+              </w:numPr>
+              <w:ind w:leftChars="0"/>
+            </w:pPr>
+            <w:r>
+              <w:rPr>
+                <w:rFonts w:hint="eastAsia"/>
+              </w:rPr>
+              <w:t xml:space="preserve">이 데이터는 </w:t>
+            </w:r>
+            <w:r>
+              <w:t>[</w:t>
+            </w:r>
+            <w:r>
+              <w:rPr>
+                <w:rFonts w:hint="eastAsia"/>
+              </w:rPr>
+              <w:t>이루어져,</w:t>
+            </w:r>
+            <w:r>
+              <w:t xml:space="preserve"> [(</w:t>
+            </w:r>
+            <w:r>
+              <w:rPr>
+                <w:rFonts w:hint="eastAsia"/>
+              </w:rPr>
+              <w:t>이루어지,</w:t>
+            </w:r>
+            <w:r>
+              <w:t xml:space="preserve"> W), (</w:t>
+            </w:r>
+            <w:r>
+              <w:rPr>
+                <w:rFonts w:hint="eastAsia"/>
+              </w:rPr>
+              <w:t>어,</w:t>
+            </w:r>
+            <w:r>
+              <w:t xml:space="preserve"> EC)]] </w:t>
+            </w:r>
+            <w:r>
+              <w:rPr>
+                <w:rFonts w:hint="eastAsia"/>
+              </w:rPr>
+              <w:t>와 같이 이루어져 있다.</w:t>
+            </w:r>
+          </w:p>
+          <w:p>
+            <w:pPr>
+              <w:pStyle w:val="a4"/>
+              <w:numPr>
+                <w:ilvl w:val="1"/>
+                <w:numId w:val="2"/>
+              </w:numPr>
+              <w:ind w:leftChars="0"/>
+            </w:pPr>
+            <w:r>
+              <w:rPr>
+                <w:rFonts w:hint="eastAsia"/>
+              </w:rPr>
+              <w:t xml:space="preserve">받아온 데이터를 </w:t>
+            </w:r>
+            <w:r>
+              <w:t xml:space="preserve">index </w:t>
+            </w:r>
+            <w:r>
+              <w:rPr>
+                <w:rFonts w:hint="eastAsia"/>
+              </w:rPr>
+              <w:t>로 수정.</w:t>
+            </w:r>
+          </w:p>
+          <w:p>
+            <w:pPr>
+              <w:pStyle w:val="a4"/>
+              <w:numPr>
+                <w:ilvl w:val="2"/>
+                <w:numId w:val="2"/>
+              </w:numPr>
+              <w:ind w:leftChars="0"/>
+            </w:pPr>
+            <w:r>
+              <w:rPr>
+                <w:rFonts w:hint="eastAsia"/>
+              </w:rPr>
+              <w:t>Make_ExamplePair</w:t>
+            </w:r>
+            <w:r>
+              <w:t xml:space="preserve">.py </w:t>
+            </w:r>
+            <w:r>
+              <w:rPr>
+                <w:rFonts w:hint="eastAsia"/>
+              </w:rPr>
+              <w:t xml:space="preserve">파일에서 </w:t>
+            </w:r>
+            <w:proofErr w:type="spellStart"/>
+            <w:r>
+              <w:t>MakePair</w:t>
+            </w:r>
+            <w:proofErr w:type="spellEnd"/>
+            <w:r>
+              <w:t xml:space="preserve"> </w:t>
+            </w:r>
+            <w:r>
+              <w:rPr>
+                <w:rFonts w:hint="eastAsia"/>
+              </w:rPr>
+              <w:t>함수를 호출한다.</w:t>
+            </w:r>
+          </w:p>
+          <w:p>
+            <w:pPr>
+              <w:pStyle w:val="a4"/>
+              <w:numPr>
+                <w:ilvl w:val="2"/>
+                <w:numId w:val="2"/>
+              </w:numPr>
+              <w:ind w:leftChars="0"/>
+            </w:pPr>
+            <w:r>
+              <w:rPr>
+                <w:rFonts w:hint="eastAsia"/>
+              </w:rPr>
+              <w:t xml:space="preserve">위 함수는 </w:t>
+            </w:r>
+            <w:proofErr w:type="spellStart"/>
+            <w:r>
+              <w:t>input_sent</w:t>
+            </w:r>
+            <w:proofErr w:type="spellEnd"/>
+            <w:r>
+              <w:t xml:space="preserve"> </w:t>
+            </w:r>
+            <w:r>
+              <w:rPr>
+                <w:rFonts w:hint="eastAsia"/>
+              </w:rPr>
+              <w:t xml:space="preserve">와 </w:t>
+            </w:r>
+            <w:proofErr w:type="spellStart"/>
+            <w:r>
+              <w:t>output_sent</w:t>
+            </w:r>
+            <w:proofErr w:type="spellEnd"/>
+            <w:r>
+              <w:t xml:space="preserve"> </w:t>
+            </w:r>
+            <w:r>
+              <w:rPr>
+                <w:rFonts w:hint="eastAsia"/>
+              </w:rPr>
+              <w:t xml:space="preserve">및 두 개를 한 </w:t>
+            </w:r>
+            <w:r>
+              <w:t xml:space="preserve">instance </w:t>
+            </w:r>
+            <w:r>
+              <w:rPr>
+                <w:rFonts w:hint="eastAsia"/>
+              </w:rPr>
+              <w:t xml:space="preserve">당 한 개씩 </w:t>
+            </w:r>
+            <w:r>
+              <w:t xml:space="preserve">list </w:t>
+            </w:r>
+            <w:r>
+              <w:rPr>
+                <w:rFonts w:hint="eastAsia"/>
+              </w:rPr>
+              <w:t xml:space="preserve">묶은 것의 </w:t>
+            </w:r>
+            <w:r>
+              <w:t>list</w:t>
+            </w:r>
+            <w:r>
+              <w:rPr>
+                <w:rFonts w:hint="eastAsia"/>
+              </w:rPr>
+              <w:t xml:space="preserve">인 </w:t>
+            </w:r>
+            <w:r>
+              <w:t xml:space="preserve">pairs </w:t>
+            </w:r>
+            <w:r>
+              <w:rPr>
+                <w:rFonts w:hint="eastAsia"/>
+              </w:rPr>
+              <w:t xml:space="preserve">를 </w:t>
+            </w:r>
+            <w:r>
+              <w:t xml:space="preserve">return </w:t>
+            </w:r>
+            <w:r>
+              <w:rPr>
+                <w:rFonts w:hint="eastAsia"/>
+              </w:rPr>
+              <w:t>한다.</w:t>
+            </w:r>
+          </w:p>
+          <w:p>
+            <w:pPr>
+              <w:pStyle w:val="a4"/>
+              <w:numPr>
+                <w:ilvl w:val="1"/>
+                <w:numId w:val="2"/>
+              </w:numPr>
+              <w:ind w:leftChars="0"/>
+            </w:pPr>
+            <w:r>
+              <w:rPr>
+                <w:rFonts w:hint="eastAsia"/>
+              </w:rPr>
+              <w:t>Variable</w:t>
+            </w:r>
+            <w:r>
+              <w:t xml:space="preserve"> </w:t>
+            </w:r>
+            <w:r>
+              <w:rPr>
+                <w:rFonts w:hint="eastAsia"/>
+              </w:rPr>
+              <w:t>로 감싸기</w:t>
+            </w:r>
+          </w:p>
+          <w:p>
+            <w:pPr>
+              <w:pStyle w:val="a4"/>
+              <w:numPr>
+                <w:ilvl w:val="2"/>
+                <w:numId w:val="2"/>
+              </w:numPr>
+              <w:ind w:leftChars="0"/>
+            </w:pPr>
+            <w:r>
+              <w:rPr>
+                <w:rFonts w:hint="eastAsia"/>
+              </w:rPr>
+              <w:t xml:space="preserve">Make_ExamplePair.py 파일에서 </w:t>
+            </w:r>
+            <w:proofErr w:type="spellStart"/>
+            <w:r>
+              <w:t>variableFromPair</w:t>
+            </w:r>
+            <w:proofErr w:type="spellEnd"/>
+            <w:r>
+              <w:t xml:space="preserve"> </w:t>
+            </w:r>
+            <w:r>
+              <w:rPr>
+                <w:rFonts w:hint="eastAsia"/>
+              </w:rPr>
+              <w:t xml:space="preserve">함수를 통해서 </w:t>
+            </w:r>
+            <w:r>
+              <w:t>Variable</w:t>
+            </w:r>
+            <w:r>
+              <w:rPr>
+                <w:rFonts w:hint="eastAsia"/>
+              </w:rPr>
+              <w:t>로 감싼다.</w:t>
+            </w:r>
+          </w:p>
+          <w:p>
+            <w:pPr>
+              <w:pStyle w:val="a4"/>
+              <w:numPr>
+                <w:ilvl w:val="2"/>
+                <w:numId w:val="2"/>
+              </w:numPr>
+              <w:ind w:leftChars="0"/>
+            </w:pPr>
+            <w:r>
+              <w:rPr>
+                <w:rFonts w:hint="eastAsia"/>
+              </w:rPr>
+              <w:t xml:space="preserve">위 함수는 한 </w:t>
+            </w:r>
+            <w:proofErr w:type="gramStart"/>
+            <w:r>
+              <w:t xml:space="preserve">sentence </w:t>
+            </w:r>
+            <w:r>
+              <w:rPr>
+                <w:rFonts w:hint="eastAsia"/>
+              </w:rPr>
+              <w:t>씩</w:t>
+            </w:r>
+            <w:proofErr w:type="gramEnd"/>
+            <w:r>
+              <w:rPr>
+                <w:rFonts w:hint="eastAsia"/>
+              </w:rPr>
+              <w:t xml:space="preserve"> 변환하고 </w:t>
+            </w:r>
+            <w:r>
+              <w:t xml:space="preserve">return </w:t>
+            </w:r>
+            <w:r>
+              <w:rPr>
+                <w:rFonts w:hint="eastAsia"/>
+              </w:rPr>
+              <w:t>해준다.</w:t>
+            </w:r>
+          </w:p>
+          <w:p>
+            <w:pPr>
+              <w:pStyle w:val="a4"/>
+              <w:numPr>
+                <w:ilvl w:val="2"/>
+                <w:numId w:val="2"/>
+              </w:numPr>
+              <w:ind w:leftChars="0"/>
+            </w:pPr>
+            <w:r>
+              <w:rPr>
+                <w:rFonts w:hint="eastAsia"/>
+              </w:rPr>
+              <w:t>따라서,</w:t>
+            </w:r>
+            <w:r>
+              <w:t xml:space="preserve"> main</w:t>
+            </w:r>
+            <w:r>
+              <w:rPr>
+                <w:rFonts w:hint="eastAsia"/>
+              </w:rPr>
+              <w:t xml:space="preserve">에서 모든 </w:t>
+            </w:r>
+            <w:r>
+              <w:t>instance</w:t>
+            </w:r>
+            <w:r>
+              <w:rPr>
+                <w:rFonts w:hint="eastAsia"/>
+              </w:rPr>
+              <w:t xml:space="preserve">를 </w:t>
+            </w:r>
+            <w:r>
+              <w:t xml:space="preserve">for loop </w:t>
+            </w:r>
+            <w:r>
+              <w:rPr>
+                <w:rFonts w:hint="eastAsia"/>
+              </w:rPr>
+              <w:t xml:space="preserve">을 돌면서 </w:t>
+            </w:r>
+            <w:proofErr w:type="spellStart"/>
+            <w:r>
+              <w:rPr>
+                <w:rFonts w:hint="eastAsia"/>
+              </w:rPr>
+              <w:t>variableFromPair</w:t>
+            </w:r>
+            <w:proofErr w:type="spellEnd"/>
+            <w:r>
+              <w:t xml:space="preserve"> </w:t>
+            </w:r>
+            <w:r>
+              <w:rPr>
+                <w:rFonts w:hint="eastAsia"/>
+              </w:rPr>
+              <w:t>함수를 호출하도록 한다.</w:t>
+            </w:r>
+          </w:p>
+        </w:tc>
+      </w:tr>
+      <w:tr>
+        <w:tc>
+          <w:tcPr>
+            <w:tcW w:w="3005" w:type="dxa"/>
+          </w:tcPr>
+          <w:p>
+            <w:proofErr w:type="gramStart"/>
+            <w:r>
+              <w:rPr>
+                <w:rFonts w:hint="eastAsia"/>
+              </w:rPr>
+              <w:t>작성자 :</w:t>
+            </w:r>
+            <w:proofErr w:type="gramEnd"/>
+            <w:r>
+              <w:rPr>
+                <w:rFonts w:hint="eastAsia"/>
+              </w:rPr>
+              <w:t xml:space="preserve"> </w:t>
+            </w:r>
+            <w:proofErr w:type="spellStart"/>
+            <w:r>
+              <w:rPr>
+                <w:rFonts w:hint="eastAsia"/>
+              </w:rPr>
+              <w:t>홍태석</w:t>
+            </w:r>
+            <w:proofErr w:type="spellEnd"/>
+          </w:p>
+        </w:tc>
+        <w:tc>
+          <w:tcPr>
+            <w:tcW w:w="3005" w:type="dxa"/>
+          </w:tcPr>
+          <w:p>
+            <w:proofErr w:type="gramStart"/>
+            <w:r>
+              <w:rPr>
+                <w:rFonts w:hint="eastAsia"/>
+              </w:rPr>
+              <w:t xml:space="preserve">일자 </w:t>
+            </w:r>
+            <w:r>
+              <w:t>:</w:t>
+            </w:r>
+            <w:proofErr w:type="gramEnd"/>
+            <w:r>
+              <w:t xml:space="preserve"> 2018</w:t>
+            </w:r>
+            <w:r>
+              <w:rPr>
+                <w:rFonts w:hint="eastAsia"/>
+              </w:rPr>
+              <w:t xml:space="preserve">년 </w:t>
+            </w:r>
+            <w:r>
+              <w:t>3</w:t>
+            </w:r>
+            <w:r>
+              <w:rPr>
+                <w:rFonts w:hint="eastAsia"/>
+              </w:rPr>
+              <w:t>월 2일</w:t>
+            </w:r>
+          </w:p>
+        </w:tc>
+        <w:tc>
+          <w:tcPr>
+            <w:tcW w:w="3006" w:type="dxa"/>
+          </w:tcPr>
+          <w:p/>
+        </w:tc>
+      </w:tr>
+    </w:tbl>
+    <w:p/>
+    <w:p/>
+    <w:p/>
+    <w:p/>
+    <w:p/>
+    <w:p/>
+    <w:p/>
+    <w:p/>
+    <w:p/>
+    <w:p/>
+    <w:p/>
+    <w:tbl>
+      <w:tblPr>
+        <w:tblStyle w:val="a3"/>
+        <w:tblpPr w:leftFromText="142" w:rightFromText="142" w:vertAnchor="page" w:horzAnchor="margin" w:tblpY="1831"/>
+        <w:tblW w:w="0" w:type="auto"/>
+        <w:tblLook w:val="04A0" w:firstRow="1" w:lastRow="0" w:firstColumn="1" w:lastColumn="0" w:noHBand="0" w:noVBand="1"/>
+      </w:tblPr>
+      <w:tblGrid>
+        <w:gridCol w:w="3005"/>
+        <w:gridCol w:w="3005"/>
+        <w:gridCol w:w="3006"/>
+      </w:tblGrid>
+      <w:tr>
+        <w:tc>
+          <w:tcPr>
+            <w:tcW w:w="3005" w:type="dxa"/>
+          </w:tcPr>
+          <w:p>
+            <w:r>
+              <w:rPr>
+                <w:rFonts w:hint="eastAsia"/>
+              </w:rPr>
+              <w:lastRenderedPageBreak/>
+              <w:t>연구주제</w:t>
+            </w:r>
+          </w:p>
+        </w:tc>
+        <w:tc>
+          <w:tcPr>
+            <w:tcW w:w="6011" w:type="dxa"/>
+            <w:gridSpan w:val="2"/>
+          </w:tcPr>
+          <w:p>
+            <w:proofErr w:type="spellStart"/>
+            <w:r>
+              <w:rPr>
+                <w:rFonts w:hint="eastAsia"/>
+              </w:rPr>
+              <w:t>F</w:t>
+            </w:r>
+            <w:r>
+              <w:t>urthur</w:t>
+            </w:r>
+            <w:proofErr w:type="spellEnd"/>
+            <w:r>
+              <w:t xml:space="preserve"> </w:t>
+            </w:r>
+            <w:proofErr w:type="spellStart"/>
+            <w:r>
+              <w:t>Improvment</w:t>
+            </w:r>
+            <w:proofErr w:type="spellEnd"/>
+            <w:r>
+              <w:rPr>
+                <w:rFonts w:hint="eastAsia"/>
+              </w:rPr>
+              <w:t xml:space="preserve"> </w:t>
+            </w:r>
+          </w:p>
+        </w:tc>
+      </w:tr>
+      <w:tr>
+        <w:tc>
+          <w:tcPr>
+            <w:tcW w:w="3005" w:type="dxa"/>
+          </w:tcPr>
+          <w:p>
+            <w:r>
+              <w:rPr>
+                <w:rFonts w:hint="eastAsia"/>
+              </w:rPr>
+              <w:t>연구목적</w:t>
+            </w:r>
+          </w:p>
+        </w:tc>
+        <w:tc>
+          <w:tcPr>
+            <w:tcW w:w="6011" w:type="dxa"/>
+            <w:gridSpan w:val="2"/>
+          </w:tcPr>
+          <w:p>
+            <w:r>
+              <w:t xml:space="preserve">Further Implementation issues </w:t>
+            </w:r>
+          </w:p>
+        </w:tc>
+      </w:tr>
+      <w:tr>
+        <w:tc>
+          <w:tcPr>
+            <w:tcW w:w="9016" w:type="dxa"/>
+            <w:gridSpan w:val="3"/>
+          </w:tcPr>
+          <w:p>
+            <w:pPr>
+              <w:pStyle w:val="a4"/>
+              <w:numPr>
+                <w:ilvl w:val="0"/>
+                <w:numId w:val="2"/>
+              </w:numPr>
+              <w:ind w:leftChars="0"/>
+            </w:pPr>
+            <w:r>
+              <w:rPr>
+                <w:rFonts w:hint="eastAsia"/>
+              </w:rPr>
+              <w:t xml:space="preserve">Data unit to be input </w:t>
+            </w:r>
+          </w:p>
+          <w:p>
+            <w:pPr>
+              <w:pStyle w:val="a4"/>
+              <w:numPr>
+                <w:ilvl w:val="1"/>
+                <w:numId w:val="2"/>
+              </w:numPr>
+              <w:ind w:leftChars="0"/>
+            </w:pPr>
+            <w:r>
+              <w:t>Compose input of Encoder Network to be morpheme unit with POS tagging.</w:t>
+            </w:r>
+          </w:p>
+          <w:p>
+            <w:pPr>
+              <w:pStyle w:val="a4"/>
+              <w:numPr>
+                <w:ilvl w:val="1"/>
+                <w:numId w:val="2"/>
+              </w:numPr>
+              <w:ind w:leftChars="0"/>
+            </w:pPr>
+            <w:r>
+              <w:rPr>
+                <w:rFonts w:hint="eastAsia"/>
+              </w:rPr>
+              <w:t xml:space="preserve">Ex) </w:t>
+            </w:r>
+            <w:r>
+              <w:t>‘</w:t>
+            </w:r>
+            <w:r>
+              <w:rPr>
+                <w:rFonts w:hint="eastAsia"/>
+              </w:rPr>
+              <w:t>가다/</w:t>
+            </w:r>
+            <w:r>
+              <w:t>VV’ as a whole unit.</w:t>
+            </w:r>
+          </w:p>
+          <w:p>
+            <w:pPr>
+              <w:pStyle w:val="a4"/>
+              <w:numPr>
+                <w:ilvl w:val="1"/>
+                <w:numId w:val="2"/>
+              </w:numPr>
+              <w:ind w:leftChars="0"/>
+            </w:pPr>
+            <w:proofErr w:type="gramStart"/>
+            <w:r>
+              <w:t>Variant :</w:t>
+            </w:r>
+            <w:proofErr w:type="gramEnd"/>
+            <w:r>
+              <w:t xml:space="preserve"> split input with word and POS tagging, but still morpheme unit.</w:t>
+            </w:r>
+          </w:p>
+          <w:p/>
+          <w:p>
+            <w:pPr>
+              <w:pStyle w:val="a4"/>
+              <w:numPr>
+                <w:ilvl w:val="2"/>
+                <w:numId w:val="2"/>
+              </w:numPr>
+              <w:ind w:leftChars="0"/>
+            </w:pPr>
+          </w:p>
+        </w:tc>
+      </w:tr>
+      <w:tr>
+        <w:tc>
+          <w:tcPr>
+            <w:tcW w:w="3005" w:type="dxa"/>
+          </w:tcPr>
+          <w:p>
+            <w:proofErr w:type="gramStart"/>
+            <w:r>
+              <w:rPr>
+                <w:rFonts w:hint="eastAsia"/>
+              </w:rPr>
+              <w:t>작성자 :</w:t>
+            </w:r>
+            <w:proofErr w:type="gramEnd"/>
+            <w:r>
+              <w:rPr>
+                <w:rFonts w:hint="eastAsia"/>
+              </w:rPr>
+              <w:t xml:space="preserve"> </w:t>
+            </w:r>
+            <w:proofErr w:type="spellStart"/>
+            <w:r>
+              <w:rPr>
+                <w:rFonts w:hint="eastAsia"/>
+              </w:rPr>
+              <w:t>홍태석</w:t>
+            </w:r>
+            <w:proofErr w:type="spellEnd"/>
+          </w:p>
+        </w:tc>
+        <w:tc>
+          <w:tcPr>
+            <w:tcW w:w="3005" w:type="dxa"/>
+          </w:tcPr>
+          <w:p>
+            <w:r>
+              <w:rPr>
+                <w:rFonts w:hint="eastAsia"/>
+              </w:rPr>
+              <w:t xml:space="preserve">일자 </w:t>
+            </w:r>
+            <w:r>
+              <w:t>: 2018</w:t>
+            </w:r>
+            <w:r>
+              <w:rPr>
+                <w:rFonts w:hint="eastAsia"/>
+              </w:rPr>
+              <w:t xml:space="preserve">년 </w:t>
+            </w:r>
+            <w:r>
+              <w:t>3</w:t>
+            </w:r>
+            <w:r>
+              <w:rPr>
+                <w:rFonts w:hint="eastAsia"/>
+              </w:rPr>
+              <w:t>월</w:t>
+            </w:r>
+            <w:r>
+              <w:rPr>
+                <w:rFonts w:hint="eastAsia"/>
+              </w:rPr>
+              <w:t xml:space="preserve"> 15일</w:t>
+            </w:r>
+            <w:bookmarkStart w:id="0" w:name="_GoBack"/>
+            <w:bookmarkEnd w:id="0"/>
+          </w:p>
+        </w:tc>
+        <w:tc>
+          <w:tcPr>
+            <w:tcW w:w="3006" w:type="dxa"/>
+          </w:tcPr>
+          <w:p/>
+        </w:tc>
+      </w:tr>
+    </w:tbl>
+    <w:p>
+      <w:pPr>
+        <w:rPr>
+          <w:rFonts w:hint="eastAsia"/>
+        </w:rPr>
+      </w:pPr>
+    </w:p>
     <w:sectPr>
       <w:pgSz w:w="11906" w:h="16838"/>
       <w:pgMar w:top="1701" w:right="1440" w:bottom="1440" w:left="1440" w:header="851" w:footer="992" w:gutter="0"/>

</xml_diff>